<commit_message>
ajout sons et panel victoire defaite
</commit_message>
<xml_diff>
--- a/Assets/Sounds/Crédits.docx
+++ b/Assets/Sounds/Crédits.docx
@@ -16,6 +16,59 @@
       </w:r>
     </w:p>
     <w:p>
+      <w:r>
+        <w:rPr>
+          <w:rFonts w:ascii="Open Sans" w:hAnsi="Open Sans" w:cs="Open Sans"/>
+          <w:color w:val="191B26"/>
+          <w:sz w:val="21"/>
+          <w:szCs w:val="21"/>
+          <w:shd w:val="clear" w:color="auto" w:fill="FFFFFF"/>
+          <w:lang w:val="en-US"/>
+        </w:rPr>
+        <w:t>Music by </w:t>
+      </w:r>
+      <w:hyperlink r:id="rId4" w:history="1">
+        <w:r>
+          <w:rPr>
+            <w:rStyle w:val="Lienhypertexte"/>
+            <w:rFonts w:ascii="Open Sans" w:hAnsi="Open Sans" w:cs="Open Sans"/>
+            <w:color w:val="191B26"/>
+            <w:sz w:val="21"/>
+            <w:szCs w:val="21"/>
+            <w:shd w:val="clear" w:color="auto" w:fill="FFFFFF"/>
+            <w:lang w:val="en-US"/>
+          </w:rPr>
+          <w:t>Gioele Fazzeri</w:t>
+        </w:r>
+      </w:hyperlink>
+      <w:r>
+        <w:rPr>
+          <w:rFonts w:ascii="Open Sans" w:hAnsi="Open Sans" w:cs="Open Sans"/>
+          <w:color w:val="191B26"/>
+          <w:sz w:val="21"/>
+          <w:szCs w:val="21"/>
+          <w:shd w:val="clear" w:color="auto" w:fill="FFFFFF"/>
+          <w:lang w:val="en-US"/>
+        </w:rPr>
+        <w:t> from </w:t>
+      </w:r>
+      <w:hyperlink r:id="rId5" w:history="1">
+        <w:r>
+          <w:rPr>
+            <w:rStyle w:val="Lienhypertexte"/>
+            <w:rFonts w:ascii="Open Sans" w:hAnsi="Open Sans" w:cs="Open Sans"/>
+            <w:color w:val="191B26"/>
+            <w:sz w:val="21"/>
+            <w:szCs w:val="21"/>
+            <w:shd w:val="clear" w:color="auto" w:fill="FFFFFF"/>
+            <w:lang w:val="en-US"/>
+          </w:rPr>
+          <w:t>Pixabay</w:t>
+        </w:r>
+      </w:hyperlink>
+    </w:p>
+    <w:p/>
+    <w:p>
       <w:pPr>
         <w:rPr>
           <w:lang w:val="en-US"/>
@@ -28,41 +81,22 @@
           <w:sz w:val="21"/>
           <w:szCs w:val="21"/>
           <w:shd w:val="clear" w:color="auto" w:fill="FFFFFF"/>
-          <w:lang w:val="en-US"/>
         </w:rPr>
-        <w:t>Music by </w:t>
+        <w:t>Sound Effect by </w:t>
       </w:r>
-      <w:proofErr w:type="spellStart"/>
-      <w:r>
-        <w:fldChar w:fldCharType="begin"/>
-      </w:r>
-      <w:proofErr w:type="spellEnd"/>
-      <w:r>
-        <w:rPr>
-          <w:lang w:val="en-US"/>
-        </w:rPr>
-        <w:instrText>HYPERLINK "https://pixabay.com/fr/users/gioelefazzeri-16466931/?utm_source=link-attribution&amp;utm_medium=referral&amp;utm_campaign=music&amp;utm_content=8611"</w:instrText>
-      </w:r>
-      <w:proofErr w:type="spellStart"/>
-      <w:r>
-        <w:fldChar w:fldCharType="separate"/>
-      </w:r>
-      <w:proofErr w:type="spellEnd"/>
-      <w:r>
-        <w:rPr>
-          <w:rStyle w:val="Lienhypertexte"/>
-          <w:rFonts w:ascii="Open Sans" w:hAnsi="Open Sans" w:cs="Open Sans"/>
-          <w:color w:val="191B26"/>
-          <w:sz w:val="21"/>
-          <w:szCs w:val="21"/>
-          <w:shd w:val="clear" w:color="auto" w:fill="FFFFFF"/>
-          <w:lang w:val="en-US"/>
-        </w:rPr>
-        <w:t>Gioele Fazzeri</w:t>
-      </w:r>
-      <w:r>
-        <w:fldChar w:fldCharType="end"/>
-      </w:r>
+      <w:hyperlink r:id="rId6" w:history="1">
+        <w:r>
+          <w:rPr>
+            <w:rStyle w:val="Lienhypertexte"/>
+            <w:rFonts w:ascii="Open Sans" w:hAnsi="Open Sans" w:cs="Open Sans"/>
+            <w:color w:val="191B26"/>
+            <w:sz w:val="21"/>
+            <w:szCs w:val="21"/>
+            <w:shd w:val="clear" w:color="auto" w:fill="FFFFFF"/>
+          </w:rPr>
+          <w:t>u_r7cny11q7r</w:t>
+        </w:r>
+      </w:hyperlink>
       <w:r>
         <w:rPr>
           <w:rFonts w:ascii="Open Sans" w:hAnsi="Open Sans" w:cs="Open Sans"/>
@@ -70,41 +104,22 @@
           <w:sz w:val="21"/>
           <w:szCs w:val="21"/>
           <w:shd w:val="clear" w:color="auto" w:fill="FFFFFF"/>
-          <w:lang w:val="en-US"/>
         </w:rPr>
         <w:t> from </w:t>
       </w:r>
-      <w:proofErr w:type="spellStart"/>
-      <w:r>
-        <w:fldChar w:fldCharType="begin"/>
-      </w:r>
-      <w:proofErr w:type="spellEnd"/>
-      <w:r>
-        <w:rPr>
-          <w:lang w:val="en-US"/>
-        </w:rPr>
-        <w:instrText>HYPERLINK "https://pixabay.com/music/?utm_source=link-attribution&amp;utm_medium=referral&amp;utm_campaign=music&amp;utm_content=8611"</w:instrText>
-      </w:r>
-      <w:proofErr w:type="spellStart"/>
-      <w:r>
-        <w:fldChar w:fldCharType="separate"/>
-      </w:r>
-      <w:proofErr w:type="spellEnd"/>
-      <w:r>
-        <w:rPr>
-          <w:rStyle w:val="Lienhypertexte"/>
-          <w:rFonts w:ascii="Open Sans" w:hAnsi="Open Sans" w:cs="Open Sans"/>
-          <w:color w:val="191B26"/>
-          <w:sz w:val="21"/>
-          <w:szCs w:val="21"/>
-          <w:shd w:val="clear" w:color="auto" w:fill="FFFFFF"/>
-          <w:lang w:val="en-US"/>
-        </w:rPr>
-        <w:t>Pixabay</w:t>
-      </w:r>
-      <w:r>
-        <w:fldChar w:fldCharType="end"/>
-      </w:r>
+      <w:hyperlink r:id="rId7" w:history="1">
+        <w:r>
+          <w:rPr>
+            <w:rStyle w:val="Lienhypertexte"/>
+            <w:rFonts w:ascii="Open Sans" w:hAnsi="Open Sans" w:cs="Open Sans"/>
+            <w:color w:val="191B26"/>
+            <w:sz w:val="21"/>
+            <w:szCs w:val="21"/>
+            <w:shd w:val="clear" w:color="auto" w:fill="FFFFFF"/>
+          </w:rPr>
+          <w:t>Pixabay</w:t>
+        </w:r>
+      </w:hyperlink>
     </w:p>
     <w:sectPr>
       <w:pgSz w:w="11906" w:h="16838"/>

</xml_diff>